<commit_message>
Fixing typo in step 3 and adding a step. Henerated a doc and pdf to reflect the changes.
</commit_message>
<xml_diff>
--- a/labguide.docx
+++ b/labguide.docx
@@ -2747,10 +2747,48 @@
       <w:r>
         <w:rPr>
           <w:rFonts w:ascii="Amazon Ember" w:hAnsi="Amazon Ember" w:cs="Amazon Ember"/>
+          <w:color w:val="000000"/>
+        </w:rPr>
+        <w:t xml:space="preserve">Click on Create manifest file link. This will prompt you to enter your s3 bucket and path link. </w:t>
+      </w:r>
+      <w:bookmarkStart w:id="0" w:name="_GoBack"/>
+      <w:bookmarkEnd w:id="0"/>
+    </w:p>
+    <w:p>
+      <w:pPr>
+        <w:pStyle w:val="ListParagraph"/>
+        <w:numPr>
+          <w:ilvl w:val="2"/>
+          <w:numId w:val="18"/>
+        </w:numPr>
+        <w:shd w:val="clear" w:color="auto" w:fill="FFFFFF"/>
+        <w:spacing w:before="100" w:beforeAutospacing="1" w:after="100" w:afterAutospacing="1"/>
+        <w:rPr>
+          <w:rFonts w:ascii="Amazon Ember" w:hAnsi="Amazon Ember" w:cs="Amazon Ember"/>
+          <w:color w:val="000000"/>
+        </w:rPr>
+      </w:pPr>
+      <w:r>
+        <w:rPr>
+          <w:rFonts w:ascii="Amazon Ember" w:hAnsi="Amazon Ember" w:cs="Amazon Ember"/>
           <w:color w:val="24292E"/>
         </w:rPr>
         <w:lastRenderedPageBreak/>
-        <w:t>Entire S3 path where images are located. (</w:t>
+        <w:t>Ent</w:t>
+      </w:r>
+      <w:r>
+        <w:rPr>
+          <w:rFonts w:ascii="Amazon Ember" w:hAnsi="Amazon Ember" w:cs="Amazon Ember"/>
+          <w:color w:val="24292E"/>
+        </w:rPr>
+        <w:t>er</w:t>
+      </w:r>
+      <w:r>
+        <w:rPr>
+          <w:rFonts w:ascii="Amazon Ember" w:hAnsi="Amazon Ember" w:cs="Amazon Ember"/>
+          <w:color w:val="24292E"/>
+        </w:rPr>
+        <w:t xml:space="preserve"> S3 path where images are located. (</w:t>
       </w:r>
       <w:r>
         <w:rPr>
@@ -3557,8 +3595,6 @@
         </w:rPr>
         <w:t xml:space="preserve"> to verify that a labeling job has been created.</w:t>
       </w:r>
-      <w:bookmarkStart w:id="0" w:name="_GoBack"/>
-      <w:bookmarkEnd w:id="0"/>
     </w:p>
     <w:p>
       <w:pPr>

</xml_diff>